<commit_message>
feat: implemented api for url loggin and tracking
</commit_message>
<xml_diff>
--- a/Documentation.docx
+++ b/Documentation.docx
@@ -2450,37 +2450,7 @@
           <w:sz w:val="21"/>
           <w:u w:val="none"/>
         </w:rPr>
-        <w:t>Logs in via `/</w:t>
-      </w:r>
-      <w:r>
-        <w:rPr>
-          <w:rFonts w:ascii="apple-system;BlinkMacSystemFont;Segoe WPC;Segoe UI;system-ui;Ubuntu;Droid Sans;sans-serif" w:hAnsi="apple-system;BlinkMacSystemFont;Segoe WPC;Segoe UI;system-ui;Ubuntu;Droid Sans;sans-serif"/>
-          <w:b w:val="false"/>
-          <w:bCs w:val="false"/>
-          <w:i w:val="false"/>
-          <w:caps w:val="false"/>
-          <w:smallCaps w:val="false"/>
-          <w:color w:val="FFFFFF"/>
-          <w:spacing w:val="0"/>
-          <w:sz w:val="21"/>
-          <w:u w:val="none"/>
-        </w:rPr>
-        <w:t>company</w:t>
-      </w:r>
-      <w:r>
-        <w:rPr>
-          <w:rFonts w:ascii="apple-system;BlinkMacSystemFont;Segoe WPC;Segoe UI;system-ui;Ubuntu;Droid Sans;sans-serif" w:hAnsi="apple-system;BlinkMacSystemFont;Segoe WPC;Segoe UI;system-ui;Ubuntu;Droid Sans;sans-serif"/>
-          <w:b w:val="false"/>
-          <w:bCs w:val="false"/>
-          <w:i w:val="false"/>
-          <w:caps w:val="false"/>
-          <w:smallCaps w:val="false"/>
-          <w:color w:val="FFFFFF"/>
-          <w:spacing w:val="0"/>
-          <w:sz w:val="21"/>
-          <w:u w:val="none"/>
-        </w:rPr>
-        <w:t>/login`</w:t>
+        <w:t>Logs in via `/company/login`</w:t>
       </w:r>
     </w:p>
     <w:p>
@@ -2517,67 +2487,7 @@
           <w:sz w:val="21"/>
           <w:u w:val="none"/>
         </w:rPr>
-        <w:t>Views only their company logs via `/</w:t>
-      </w:r>
-      <w:r>
-        <w:rPr>
-          <w:rFonts w:ascii="apple-system;BlinkMacSystemFont;Segoe WPC;Segoe UI;system-ui;Ubuntu;Droid Sans;sans-serif" w:hAnsi="apple-system;BlinkMacSystemFont;Segoe WPC;Segoe UI;system-ui;Ubuntu;Droid Sans;sans-serif"/>
-          <w:b w:val="false"/>
-          <w:bCs w:val="false"/>
-          <w:i w:val="false"/>
-          <w:caps w:val="false"/>
-          <w:smallCaps w:val="false"/>
-          <w:color w:val="FFFFFF"/>
-          <w:spacing w:val="0"/>
-          <w:sz w:val="21"/>
-          <w:u w:val="none"/>
-        </w:rPr>
-        <w:t>company</w:t>
-      </w:r>
-      <w:r>
-        <w:rPr>
-          <w:rFonts w:ascii="apple-system;BlinkMacSystemFont;Segoe WPC;Segoe UI;system-ui;Ubuntu;Droid Sans;sans-serif" w:hAnsi="apple-system;BlinkMacSystemFont;Segoe WPC;Segoe UI;system-ui;Ubuntu;Droid Sans;sans-serif"/>
-          <w:b w:val="false"/>
-          <w:bCs w:val="false"/>
-          <w:i w:val="false"/>
-          <w:caps w:val="false"/>
-          <w:smallCaps w:val="false"/>
-          <w:color w:val="FFFFFF"/>
-          <w:spacing w:val="0"/>
-          <w:sz w:val="21"/>
-          <w:u w:val="none"/>
-        </w:rPr>
-        <w:t>/</w:t>
-      </w:r>
-      <w:r>
-        <w:rPr>
-          <w:rFonts w:ascii="apple-system;BlinkMacSystemFont;Segoe WPC;Segoe UI;system-ui;Ubuntu;Droid Sans;sans-serif" w:hAnsi="apple-system;BlinkMacSystemFont;Segoe WPC;Segoe UI;system-ui;Ubuntu;Droid Sans;sans-serif"/>
-          <w:b w:val="false"/>
-          <w:bCs w:val="false"/>
-          <w:i w:val="false"/>
-          <w:caps w:val="false"/>
-          <w:smallCaps w:val="false"/>
-          <w:color w:val="FFFFFF"/>
-          <w:spacing w:val="0"/>
-          <w:sz w:val="21"/>
-          <w:u w:val="none"/>
-        </w:rPr>
-        <w:t>dashboard</w:t>
-      </w:r>
-      <w:r>
-        <w:rPr>
-          <w:rFonts w:ascii="apple-system;BlinkMacSystemFont;Segoe WPC;Segoe UI;system-ui;Ubuntu;Droid Sans;sans-serif" w:hAnsi="apple-system;BlinkMacSystemFont;Segoe WPC;Segoe UI;system-ui;Ubuntu;Droid Sans;sans-serif"/>
-          <w:b w:val="false"/>
-          <w:bCs w:val="false"/>
-          <w:i w:val="false"/>
-          <w:caps w:val="false"/>
-          <w:smallCaps w:val="false"/>
-          <w:color w:val="FFFFFF"/>
-          <w:spacing w:val="0"/>
-          <w:sz w:val="21"/>
-          <w:u w:val="none"/>
-        </w:rPr>
-        <w:t>`</w:t>
+        <w:t>Views only their company logs via `/company/dashboard`</w:t>
       </w:r>
     </w:p>
     <w:p>
@@ -4823,8 +4733,8 @@
       <w:bCs/>
     </w:rPr>
   </w:style>
-  <w:style w:type="character" w:styleId="Bulletsuser">
-    <w:name w:val="Bullets (user)"/>
+  <w:style w:type="character" w:styleId="Bullets">
+    <w:name w:val="Bullets"/>
     <w:qFormat/>
     <w:rPr>
       <w:rFonts w:ascii="OpenSymbol" w:hAnsi="OpenSymbol" w:eastAsia="OpenSymbol" w:cs="OpenSymbol"/>

</xml_diff>